<commit_message>
Redux: Listen to store Changes
</commit_message>
<xml_diff>
--- a/Doku/ProjektLogBuch.docx
+++ b/Doku/ProjektLogBuch.docx
@@ -189,7 +189,7 @@
         </w:numPr>
       </w:pPr>
       <w:r>
-        <w:t>Babel kann es 2015 Syntax nicht erkennen („…“)</w:t>
+        <w:t>Babel kann 2015 Syntax nicht erkennen („…“)</w:t>
       </w:r>
     </w:p>
     <w:p>
@@ -209,21 +209,17 @@
         </w:numPr>
       </w:pPr>
       <w:r>
-        <w:t xml:space="preserve">Beim </w:t>
-      </w:r>
-      <w:proofErr w:type="spellStart"/>
-      <w:r>
-        <w:t>komplieren</w:t>
-      </w:r>
-      <w:proofErr w:type="spellEnd"/>
-      <w:r>
-        <w:t xml:space="preserve"> z.T. </w:t>
-      </w:r>
-      <w:proofErr w:type="spellStart"/>
-      <w:r>
-        <w:t>Schwierikeiten</w:t>
-      </w:r>
-      <w:proofErr w:type="spellEnd"/>
+        <w:t>Beim komp</w:t>
+      </w:r>
+      <w:r>
+        <w:t>i</w:t>
+      </w:r>
+      <w:r>
+        <w:t xml:space="preserve">lieren z.T. </w:t>
+      </w:r>
+      <w:r>
+        <w:t>Probleme</w:t>
+      </w:r>
       <w:r>
         <w:t xml:space="preserve"> mit Groß/Kleinschreibung bei</w:t>
       </w:r>
@@ -466,15 +462,7 @@
       </w:r>
       <w:proofErr w:type="spellEnd"/>
       <w:r>
-        <w:t xml:space="preserve"> </w:t>
-      </w:r>
-      <w:proofErr w:type="spellStart"/>
-      <w:r>
-        <w:t>Unaterstützung</w:t>
-      </w:r>
-      <w:proofErr w:type="spellEnd"/>
-      <w:r>
-        <w:t>)</w:t>
+        <w:t xml:space="preserve"> Unterstützung)</w:t>
       </w:r>
     </w:p>
     <w:p>
@@ -496,17 +484,10 @@
     </w:p>
     <w:p>
       <w:pPr>
-        <w:pStyle w:val="ListParagraph"/>
-        <w:numPr>
-          <w:ilvl w:val="0"/>
-          <w:numId w:val="2"/>
-        </w:numPr>
-      </w:pPr>
-    </w:p>
-    <w:p>
-      <w:pPr>
         <w:pStyle w:val="Heading1"/>
       </w:pPr>
+      <w:bookmarkStart w:id="0" w:name="_GoBack"/>
+      <w:bookmarkEnd w:id="0"/>
       <w:proofErr w:type="spellStart"/>
       <w:r>
         <w:t>GitHub</w:t>
@@ -723,8 +704,6 @@
         </w:rPr>
         <w:t>Neue Architektur mit components/Container/actions/state</w:t>
       </w:r>
-      <w:bookmarkStart w:id="0" w:name="_GoBack"/>
-      <w:bookmarkEnd w:id="0"/>
     </w:p>
     <w:p>
       <w:pPr>
@@ -1216,6 +1195,7 @@
     <w:lsdException w:name="HTML Sample" w:semiHidden="1" w:unhideWhenUsed="1"/>
     <w:lsdException w:name="HTML Typewriter" w:semiHidden="1" w:unhideWhenUsed="1"/>
     <w:lsdException w:name="HTML Variable" w:semiHidden="1" w:unhideWhenUsed="1"/>
+    <w:lsdException w:name="Normal Table" w:semiHidden="1" w:unhideWhenUsed="1"/>
     <w:lsdException w:name="annotation subject" w:semiHidden="1" w:unhideWhenUsed="1"/>
     <w:lsdException w:name="No List" w:semiHidden="1" w:unhideWhenUsed="1"/>
     <w:lsdException w:name="Outline List 1" w:semiHidden="1" w:unhideWhenUsed="1"/>
@@ -1262,8 +1242,10 @@
     <w:lsdException w:name="Table Subtle 2" w:semiHidden="1" w:unhideWhenUsed="1"/>
     <w:lsdException w:name="Table Web 1" w:semiHidden="1" w:unhideWhenUsed="1"/>
     <w:lsdException w:name="Table Web 2" w:semiHidden="1" w:unhideWhenUsed="1"/>
+    <w:lsdException w:name="Table Web 3" w:semiHidden="1" w:unhideWhenUsed="1"/>
     <w:lsdException w:name="Balloon Text" w:semiHidden="1" w:unhideWhenUsed="1"/>
     <w:lsdException w:name="Table Grid" w:uiPriority="39"/>
+    <w:lsdException w:name="Table Theme" w:semiHidden="1" w:unhideWhenUsed="1"/>
     <w:lsdException w:name="Placeholder Text" w:semiHidden="1"/>
     <w:lsdException w:name="No Spacing" w:uiPriority="1" w:qFormat="1"/>
     <w:lsdException w:name="Light Shading" w:uiPriority="60"/>

</xml_diff>